<commit_message>
fixed Doors in maze and save game funktions
</commit_message>
<xml_diff>
--- a/Dagsorden.docx
+++ b/Dagsorden.docx
@@ -9,7 +9,7 @@
     </w:p>
     <w:p>
       <w:pPr>
-        <w:pStyle w:val="Listeafsnit"/>
+        <w:pStyle w:val="ListParagraph"/>
         <w:numPr>
           <w:ilvl w:val="0"/>
           <w:numId w:val="2"/>
@@ -21,7 +21,7 @@
     </w:p>
     <w:p>
       <w:pPr>
-        <w:pStyle w:val="Listeafsnit"/>
+        <w:pStyle w:val="ListParagraph"/>
         <w:numPr>
           <w:ilvl w:val="0"/>
           <w:numId w:val="2"/>
@@ -33,7 +33,7 @@
     </w:p>
     <w:p>
       <w:pPr>
-        <w:pStyle w:val="Listeafsnit"/>
+        <w:pStyle w:val="ListParagraph"/>
         <w:numPr>
           <w:ilvl w:val="0"/>
           <w:numId w:val="2"/>
@@ -58,7 +58,7 @@
     </w:p>
     <w:p>
       <w:pPr>
-        <w:pStyle w:val="Listeafsnit"/>
+        <w:pStyle w:val="ListParagraph"/>
         <w:numPr>
           <w:ilvl w:val="0"/>
           <w:numId w:val="2"/>
@@ -78,10 +78,54 @@
     </w:p>
     <w:p>
       <w:pPr>
-        <w:pStyle w:val="Listeafsnit"/>
+        <w:pStyle w:val="ListParagraph"/>
+        <w:numPr>
+          <w:ilvl w:val="0"/>
+          <w:numId w:val="2"/>
+        </w:numPr>
+      </w:pPr>
+      <w:r>
+        <w:t xml:space="preserve">Største </w:t>
+      </w:r>
+      <w:r>
+        <w:t>S</w:t>
+      </w:r>
+      <w:r>
+        <w:t>kærm</w:t>
+      </w:r>
+      <w:r>
+        <w:t xml:space="preserve"> </w:t>
+      </w:r>
+      <w:r>
+        <w:t xml:space="preserve">størrelses </w:t>
+      </w:r>
+      <w:r>
+        <w:t>standart. (</w:t>
+      </w:r>
+      <w:proofErr w:type="spellStart"/>
+      <w:r>
+        <w:t>zuul</w:t>
+      </w:r>
+      <w:proofErr w:type="spellEnd"/>
+      <w:r>
+        <w:t xml:space="preserve"> og monstre)</w:t>
+      </w:r>
+    </w:p>
+    <w:p>
+      <w:pPr>
+        <w:pStyle w:val="ListParagraph"/>
+        <w:numPr>
+          <w:ilvl w:val="0"/>
+          <w:numId w:val="2"/>
+        </w:numPr>
       </w:pPr>
       <w:bookmarkStart w:id="0" w:name="_GoBack"/>
       <w:bookmarkEnd w:id="0"/>
+    </w:p>
+    <w:p>
+      <w:pPr>
+        <w:pStyle w:val="ListParagraph"/>
+      </w:pPr>
     </w:p>
     <w:sectPr>
       <w:pgSz w:w="11906" w:h="16838"/>
@@ -728,13 +772,13 @@
     <w:name w:val="Normal"/>
     <w:qFormat/>
   </w:style>
-  <w:style w:type="character" w:default="1" w:styleId="Standardskrifttypeiafsnit">
+  <w:style w:type="character" w:default="1" w:styleId="DefaultParagraphFont">
     <w:name w:val="Default Paragraph Font"/>
     <w:uiPriority w:val="1"/>
     <w:semiHidden/>
     <w:unhideWhenUsed/>
   </w:style>
-  <w:style w:type="table" w:default="1" w:styleId="Tabel-Normal">
+  <w:style w:type="table" w:default="1" w:styleId="TableNormal">
     <w:name w:val="Normal Table"/>
     <w:uiPriority w:val="99"/>
     <w:semiHidden/>
@@ -749,13 +793,13 @@
       </w:tblCellMar>
     </w:tblPr>
   </w:style>
-  <w:style w:type="numbering" w:default="1" w:styleId="Ingenoversigt">
+  <w:style w:type="numbering" w:default="1" w:styleId="NoList">
     <w:name w:val="No List"/>
     <w:uiPriority w:val="99"/>
     <w:semiHidden/>
     <w:unhideWhenUsed/>
   </w:style>
-  <w:style w:type="paragraph" w:styleId="Listeafsnit">
+  <w:style w:type="paragraph" w:styleId="ListParagraph">
     <w:name w:val="List Paragraph"/>
     <w:basedOn w:val="Normal"/>
     <w:uiPriority w:val="34"/>

</xml_diff>

<commit_message>
updatet the minimap raender engine
</commit_message>
<xml_diff>
--- a/Dagsorden.docx
+++ b/Dagsorden.docx
@@ -112,6 +112,11 @@
       </w:r>
     </w:p>
     <w:p>
+      <w:r>
+        <w:t>Fredag 17-11-17</w:t>
+      </w:r>
+    </w:p>
+    <w:p>
       <w:pPr>
         <w:pStyle w:val="ListParagraph"/>
         <w:numPr>
@@ -119,13 +124,73 @@
           <w:numId w:val="2"/>
         </w:numPr>
       </w:pPr>
+      <w:r>
+        <w:t xml:space="preserve">Jacob &amp; Steph </w:t>
+      </w:r>
+      <w:proofErr w:type="spellStart"/>
+      <w:r>
+        <w:t>move</w:t>
+      </w:r>
+      <w:proofErr w:type="spellEnd"/>
+      <w:r>
+        <w:t xml:space="preserve"> player. </w:t>
+      </w:r>
+    </w:p>
+    <w:p>
+      <w:pPr>
+        <w:pStyle w:val="ListParagraph"/>
+        <w:numPr>
+          <w:ilvl w:val="0"/>
+          <w:numId w:val="2"/>
+        </w:numPr>
+      </w:pPr>
+      <w:r>
+        <w:t xml:space="preserve">Steph </w:t>
+      </w:r>
+      <w:proofErr w:type="spellStart"/>
+      <w:r>
+        <w:t>nicolai</w:t>
+      </w:r>
+      <w:proofErr w:type="spellEnd"/>
+      <w:r>
+        <w:t xml:space="preserve"> render </w:t>
+      </w:r>
+      <w:proofErr w:type="spellStart"/>
+      <w:r>
+        <w:t>engine</w:t>
+      </w:r>
+      <w:proofErr w:type="spellEnd"/>
+      <w:r>
+        <w:t xml:space="preserve">. </w:t>
+      </w:r>
+    </w:p>
+    <w:p>
+      <w:pPr>
+        <w:pStyle w:val="ListParagraph"/>
+        <w:numPr>
+          <w:ilvl w:val="0"/>
+          <w:numId w:val="2"/>
+        </w:numPr>
+      </w:pPr>
+      <w:r>
+        <w:t xml:space="preserve">Benjamin tegner assets </w:t>
+      </w:r>
+    </w:p>
+    <w:p/>
+    <w:p>
+      <w:r>
+        <w:t xml:space="preserve">Skal </w:t>
+      </w:r>
+      <w:proofErr w:type="spellStart"/>
+      <w:r>
+        <w:t>kommandoerstadig</w:t>
+      </w:r>
+      <w:proofErr w:type="spellEnd"/>
+      <w:r>
+        <w:t xml:space="preserve"> bruges. </w:t>
+      </w:r>
       <w:bookmarkStart w:id="0" w:name="_GoBack"/>
       <w:bookmarkEnd w:id="0"/>
-    </w:p>
-    <w:p>
-      <w:pPr>
-        <w:pStyle w:val="ListParagraph"/>
-      </w:pPr>
     </w:p>
     <w:sectPr>
       <w:pgSz w:w="11906" w:h="16838"/>

</xml_diff>